<commit_message>
Updated sprint plans to version 2
</commit_message>
<xml_diff>
--- a/Release and Sprint Plan updates/Release and Sprint Plan (Base Document).docx
+++ b/Release and Sprint Plan updates/Release and Sprint Plan (Base Document).docx
@@ -145,13 +145,8 @@
           </w:tcPr>
           <w:p>
             <w:r>
-              <w:t xml:space="preserve">Jacob </w:t>
-            </w:r>
-            <w:proofErr w:type="spellStart"/>
-            <w:r>
-              <w:t>Coorey</w:t>
-            </w:r>
-            <w:proofErr w:type="spellEnd"/>
+              <w:t>Jacob Coorey</w:t>
+            </w:r>
           </w:p>
         </w:tc>
       </w:tr>
@@ -4452,9 +4447,6 @@
             <w:pPr>
               <w:cnfStyle w:val="000000100000" w:firstRow="0" w:lastRow="0" w:firstColumn="0" w:lastColumn="0" w:oddVBand="0" w:evenVBand="0" w:oddHBand="1" w:evenHBand="0" w:firstRowFirstColumn="0" w:firstRowLastColumn="0" w:lastRowFirstColumn="0" w:lastRowLastColumn="0"/>
             </w:pPr>
-            <w:r>
-              <w:t>1</w:t>
-            </w:r>
           </w:p>
         </w:tc>
       </w:tr>
@@ -4504,9 +4496,6 @@
             <w:pPr>
               <w:cnfStyle w:val="000000000000" w:firstRow="0" w:lastRow="0" w:firstColumn="0" w:lastColumn="0" w:oddVBand="0" w:evenVBand="0" w:oddHBand="0" w:evenHBand="0" w:firstRowFirstColumn="0" w:firstRowLastColumn="0" w:lastRowFirstColumn="0" w:lastRowLastColumn="0"/>
             </w:pPr>
-            <w:r>
-              <w:t>2</w:t>
-            </w:r>
           </w:p>
         </w:tc>
       </w:tr>
@@ -4559,9 +4548,6 @@
             <w:pPr>
               <w:cnfStyle w:val="000000100000" w:firstRow="0" w:lastRow="0" w:firstColumn="0" w:lastColumn="0" w:oddVBand="0" w:evenVBand="0" w:oddHBand="1" w:evenHBand="0" w:firstRowFirstColumn="0" w:firstRowLastColumn="0" w:lastRowFirstColumn="0" w:lastRowLastColumn="0"/>
             </w:pPr>
-            <w:r>
-              <w:t>1</w:t>
-            </w:r>
           </w:p>
         </w:tc>
       </w:tr>
@@ -4619,9 +4605,6 @@
             <w:pPr>
               <w:cnfStyle w:val="000000000000" w:firstRow="0" w:lastRow="0" w:firstColumn="0" w:lastColumn="0" w:oddVBand="0" w:evenVBand="0" w:oddHBand="0" w:evenHBand="0" w:firstRowFirstColumn="0" w:firstRowLastColumn="0" w:lastRowFirstColumn="0" w:lastRowLastColumn="0"/>
             </w:pPr>
-            <w:r>
-              <w:t>2</w:t>
-            </w:r>
           </w:p>
         </w:tc>
       </w:tr>
@@ -4674,9 +4657,6 @@
             <w:pPr>
               <w:cnfStyle w:val="000000100000" w:firstRow="0" w:lastRow="0" w:firstColumn="0" w:lastColumn="0" w:oddVBand="0" w:evenVBand="0" w:oddHBand="1" w:evenHBand="0" w:firstRowFirstColumn="0" w:firstRowLastColumn="0" w:lastRowFirstColumn="0" w:lastRowLastColumn="0"/>
             </w:pPr>
-            <w:r>
-              <w:t>0.5</w:t>
-            </w:r>
           </w:p>
         </w:tc>
       </w:tr>
@@ -4726,9 +4706,6 @@
             <w:pPr>
               <w:cnfStyle w:val="000000000000" w:firstRow="0" w:lastRow="0" w:firstColumn="0" w:lastColumn="0" w:oddVBand="0" w:evenVBand="0" w:oddHBand="0" w:evenHBand="0" w:firstRowFirstColumn="0" w:firstRowLastColumn="0" w:lastRowFirstColumn="0" w:lastRowLastColumn="0"/>
             </w:pPr>
-            <w:r>
-              <w:t>2</w:t>
-            </w:r>
           </w:p>
         </w:tc>
       </w:tr>
@@ -4830,9 +4807,6 @@
             <w:pPr>
               <w:cnfStyle w:val="000000000000" w:firstRow="0" w:lastRow="0" w:firstColumn="0" w:lastColumn="0" w:oddVBand="0" w:evenVBand="0" w:oddHBand="0" w:evenHBand="0" w:firstRowFirstColumn="0" w:firstRowLastColumn="0" w:lastRowFirstColumn="0" w:lastRowLastColumn="0"/>
             </w:pPr>
-            <w:r>
-              <w:t>0.5</w:t>
-            </w:r>
           </w:p>
         </w:tc>
       </w:tr>
@@ -5077,61 +5051,55 @@
             <w:pPr>
               <w:cnfStyle w:val="000000100000" w:firstRow="0" w:lastRow="0" w:firstColumn="0" w:lastColumn="0" w:oddVBand="0" w:evenVBand="0" w:oddHBand="1" w:evenHBand="0" w:firstRowFirstColumn="0" w:firstRowLastColumn="0" w:lastRowFirstColumn="0" w:lastRowLastColumn="0"/>
             </w:pPr>
+          </w:p>
+        </w:tc>
+      </w:tr>
+      <w:tr>
+        <w:tc>
+          <w:tcPr>
+            <w:cnfStyle w:val="001000000000" w:firstRow="0" w:lastRow="0" w:firstColumn="1" w:lastColumn="0" w:oddVBand="0" w:evenVBand="0" w:oddHBand="0" w:evenHBand="0" w:firstRowFirstColumn="0" w:firstRowLastColumn="0" w:lastRowFirstColumn="0" w:lastRowLastColumn="0"/>
+            <w:tcW w:w="879" w:type="dxa"/>
+          </w:tcPr>
+          <w:p>
+            <w:r>
+              <w:t>T18</w:t>
+            </w:r>
+          </w:p>
+        </w:tc>
+        <w:tc>
+          <w:tcPr>
+            <w:tcW w:w="6279" w:type="dxa"/>
+          </w:tcPr>
+          <w:p>
+            <w:pPr>
+              <w:cnfStyle w:val="000000000000" w:firstRow="0" w:lastRow="0" w:firstColumn="0" w:lastColumn="0" w:oddVBand="0" w:evenVBand="0" w:oddHBand="0" w:evenHBand="0" w:firstRowFirstColumn="0" w:firstRowLastColumn="0" w:lastRowFirstColumn="0" w:lastRowLastColumn="0"/>
+            </w:pPr>
+            <w:r>
+              <w:t>Sketch plan for UI using elements from home page</w:t>
+            </w:r>
+          </w:p>
+        </w:tc>
+        <w:tc>
+          <w:tcPr>
+            <w:tcW w:w="1080" w:type="dxa"/>
+          </w:tcPr>
+          <w:p>
+            <w:pPr>
+              <w:cnfStyle w:val="000000000000" w:firstRow="0" w:lastRow="0" w:firstColumn="0" w:lastColumn="0" w:oddVBand="0" w:evenVBand="0" w:oddHBand="0" w:evenHBand="0" w:firstRowFirstColumn="0" w:firstRowLastColumn="0" w:lastRowFirstColumn="0" w:lastRowLastColumn="0"/>
+            </w:pPr>
             <w:r>
               <w:t>1</w:t>
             </w:r>
           </w:p>
         </w:tc>
-      </w:tr>
-      <w:tr>
-        <w:tc>
-          <w:tcPr>
-            <w:cnfStyle w:val="001000000000" w:firstRow="0" w:lastRow="0" w:firstColumn="1" w:lastColumn="0" w:oddVBand="0" w:evenVBand="0" w:oddHBand="0" w:evenHBand="0" w:firstRowFirstColumn="0" w:firstRowLastColumn="0" w:lastRowFirstColumn="0" w:lastRowLastColumn="0"/>
-            <w:tcW w:w="879" w:type="dxa"/>
-          </w:tcPr>
-          <w:p>
-            <w:r>
-              <w:t>T18</w:t>
-            </w:r>
-          </w:p>
-        </w:tc>
-        <w:tc>
-          <w:tcPr>
-            <w:tcW w:w="6279" w:type="dxa"/>
+        <w:tc>
+          <w:tcPr>
+            <w:tcW w:w="768" w:type="dxa"/>
           </w:tcPr>
           <w:p>
             <w:pPr>
               <w:cnfStyle w:val="000000000000" w:firstRow="0" w:lastRow="0" w:firstColumn="0" w:lastColumn="0" w:oddVBand="0" w:evenVBand="0" w:oddHBand="0" w:evenHBand="0" w:firstRowFirstColumn="0" w:firstRowLastColumn="0" w:lastRowFirstColumn="0" w:lastRowLastColumn="0"/>
             </w:pPr>
-            <w:r>
-              <w:t>Sketch plan for UI using elements from home page</w:t>
-            </w:r>
-          </w:p>
-        </w:tc>
-        <w:tc>
-          <w:tcPr>
-            <w:tcW w:w="1080" w:type="dxa"/>
-          </w:tcPr>
-          <w:p>
-            <w:pPr>
-              <w:cnfStyle w:val="000000000000" w:firstRow="0" w:lastRow="0" w:firstColumn="0" w:lastColumn="0" w:oddVBand="0" w:evenVBand="0" w:oddHBand="0" w:evenHBand="0" w:firstRowFirstColumn="0" w:firstRowLastColumn="0" w:lastRowFirstColumn="0" w:lastRowLastColumn="0"/>
-            </w:pPr>
-            <w:r>
-              <w:t>1</w:t>
-            </w:r>
-          </w:p>
-        </w:tc>
-        <w:tc>
-          <w:tcPr>
-            <w:tcW w:w="768" w:type="dxa"/>
-          </w:tcPr>
-          <w:p>
-            <w:pPr>
-              <w:cnfStyle w:val="000000000000" w:firstRow="0" w:lastRow="0" w:firstColumn="0" w:lastColumn="0" w:oddVBand="0" w:evenVBand="0" w:oddHBand="0" w:evenHBand="0" w:firstRowFirstColumn="0" w:firstRowLastColumn="0" w:lastRowFirstColumn="0" w:lastRowLastColumn="0"/>
-            </w:pPr>
-            <w:r>
-              <w:t>1</w:t>
-            </w:r>
           </w:p>
         </w:tc>
       </w:tr>
@@ -5184,11 +5152,6 @@
             <w:pPr>
               <w:cnfStyle w:val="000000100000" w:firstRow="0" w:lastRow="0" w:firstColumn="0" w:lastColumn="0" w:oddVBand="0" w:evenVBand="0" w:oddHBand="1" w:evenHBand="0" w:firstRowFirstColumn="0" w:firstRowLastColumn="0" w:lastRowFirstColumn="0" w:lastRowLastColumn="0"/>
             </w:pPr>
-            <w:r>
-              <w:t>1</w:t>
-            </w:r>
-            <w:bookmarkStart w:id="25" w:name="_GoBack"/>
-            <w:bookmarkEnd w:id="25"/>
           </w:p>
         </w:tc>
       </w:tr>
@@ -5403,8 +5366,8 @@
         <w:pStyle w:val="Heading2"/>
         <w:spacing w:before="360"/>
       </w:pPr>
-      <w:bookmarkStart w:id="26" w:name="_fu0rzvquskhc" w:colFirst="0" w:colLast="0"/>
-      <w:bookmarkEnd w:id="26"/>
+      <w:bookmarkStart w:id="25" w:name="_fu0rzvquskhc" w:colFirst="0" w:colLast="0"/>
+      <w:bookmarkEnd w:id="25"/>
       <w:r>
         <w:t>Story 20: Reporting Page</w:t>
       </w:r>
@@ -5850,7 +5813,15 @@
         <w:pStyle w:val="Heading2"/>
         <w:spacing w:before="360"/>
       </w:pPr>
-      <w:bookmarkStart w:id="27" w:name="_xivo1wn84l9q" w:colFirst="0" w:colLast="0"/>
+      <w:bookmarkStart w:id="26" w:name="_xivo1wn84l9q" w:colFirst="0" w:colLast="0"/>
+      <w:bookmarkEnd w:id="26"/>
+    </w:p>
+    <w:p>
+      <w:pPr>
+        <w:pStyle w:val="Heading2"/>
+        <w:spacing w:before="360"/>
+      </w:pPr>
+      <w:bookmarkStart w:id="27" w:name="_mo13nykkdd6u" w:colFirst="0" w:colLast="0"/>
       <w:bookmarkEnd w:id="27"/>
     </w:p>
     <w:p>
@@ -5858,16 +5829,8 @@
         <w:pStyle w:val="Heading2"/>
         <w:spacing w:before="360"/>
       </w:pPr>
-      <w:bookmarkStart w:id="28" w:name="_mo13nykkdd6u" w:colFirst="0" w:colLast="0"/>
+      <w:bookmarkStart w:id="28" w:name="_6mabnhogbucf" w:colFirst="0" w:colLast="0"/>
       <w:bookmarkEnd w:id="28"/>
-    </w:p>
-    <w:p>
-      <w:pPr>
-        <w:pStyle w:val="Heading2"/>
-        <w:spacing w:before="360"/>
-      </w:pPr>
-      <w:bookmarkStart w:id="29" w:name="_6mabnhogbucf" w:colFirst="0" w:colLast="0"/>
-      <w:bookmarkEnd w:id="29"/>
       <w:r>
         <w:t>Story 19: Customer Profile Page</w:t>
       </w:r>
@@ -6377,6 +6340,8 @@
       <w:pPr>
         <w:spacing w:after="0" w:line="240" w:lineRule="auto"/>
       </w:pPr>
+      <w:bookmarkStart w:id="29" w:name="_GoBack"/>
+      <w:bookmarkEnd w:id="29"/>
     </w:p>
     <w:sectPr>
       <w:type w:val="continuous"/>

</xml_diff>